<commit_message>
Need to make visited efficient
</commit_message>
<xml_diff>
--- a/Written_Answers.docx
+++ b/Written_Answers.docx
@@ -116,12 +116,129 @@
           <w:sz w:val="22"/>
           <w:szCs w:val="22"/>
         </w:rPr>
-        <w:t xml:space="preserve">, coupled with a visited list containing all nodes that have been visited; this is to avoid infinite loops in the search. The search starts using our </w:t>
+        <w:t>, the stack is defined to already contain the root node.</w:t>
+      </w:r>
+      <w:r>
+        <w:rPr>
+          <w:rFonts w:asciiTheme="minorHAnsi" w:hAnsiTheme="minorHAnsi" w:cstheme="minorHAnsi"/>
+          <w:sz w:val="22"/>
+          <w:szCs w:val="22"/>
+        </w:rPr>
+        <w:t xml:space="preserve"> </w:t>
+      </w:r>
+      <w:r>
+        <w:rPr>
+          <w:rFonts w:asciiTheme="minorHAnsi" w:hAnsiTheme="minorHAnsi" w:cstheme="minorHAnsi"/>
+          <w:sz w:val="22"/>
+          <w:szCs w:val="22"/>
+        </w:rPr>
+        <w:t>C</w:t>
+      </w:r>
+      <w:r>
+        <w:rPr>
+          <w:rFonts w:asciiTheme="minorHAnsi" w:hAnsiTheme="minorHAnsi" w:cstheme="minorHAnsi"/>
+          <w:sz w:val="22"/>
+          <w:szCs w:val="22"/>
+        </w:rPr>
+        <w:t>oupled with a visited list containing all nodes that have been visited; this is to avoid infinite loops in the search.</w:t>
+      </w:r>
+      <w:r>
+        <w:rPr>
+          <w:rFonts w:asciiTheme="minorHAnsi" w:hAnsiTheme="minorHAnsi" w:cstheme="minorHAnsi"/>
+          <w:sz w:val="22"/>
+          <w:szCs w:val="22"/>
+        </w:rPr>
+        <w:t xml:space="preserve"> We begin the search at our chosen root node by popping it off from the stack and marking it as our current node. We then identify the nodes that are connect to the current node and push them onto the stack. Once all neighbouring nodes have been identified we mark the current node as visited and pop the next node off the stack and mark it as our current node. With each new current node, we must check if it is our goal, if yes we will stop the search, if it is not the goal then we will continue searching until the stack is empty. </w:t>
       </w:r>
     </w:p>
     <w:p>
       <w:pPr>
         <w:pStyle w:val="NormalWeb"/>
+        <w:numPr>
+          <w:ilvl w:val="0"/>
+          <w:numId w:val="2"/>
+        </w:numPr>
+        <w:rPr>
+          <w:rFonts w:asciiTheme="minorHAnsi" w:hAnsiTheme="minorHAnsi" w:cstheme="minorHAnsi"/>
+          <w:sz w:val="22"/>
+          <w:szCs w:val="22"/>
+        </w:rPr>
+      </w:pPr>
+      <w:r>
+        <w:rPr>
+          <w:rFonts w:asciiTheme="minorHAnsi" w:hAnsiTheme="minorHAnsi" w:cstheme="minorHAnsi"/>
+          <w:noProof/>
+          <w:sz w:val="22"/>
+          <w:szCs w:val="22"/>
+        </w:rPr>
+        <w:drawing>
+          <wp:anchor distT="0" distB="0" distL="114300" distR="114300" simplePos="0" relativeHeight="251658240" behindDoc="1" locked="0" layoutInCell="1" allowOverlap="1" wp14:anchorId="67AAB77D" wp14:editId="720CD2A5">
+            <wp:simplePos x="0" y="0"/>
+            <wp:positionH relativeFrom="column">
+              <wp:posOffset>228600</wp:posOffset>
+            </wp:positionH>
+            <wp:positionV relativeFrom="paragraph">
+              <wp:posOffset>216996</wp:posOffset>
+            </wp:positionV>
+            <wp:extent cx="2037615" cy="1446645"/>
+            <wp:effectExtent l="0" t="0" r="0" b="1270"/>
+            <wp:wrapTight wrapText="bothSides">
+              <wp:wrapPolygon edited="0">
+                <wp:start x="0" y="0"/>
+                <wp:lineTo x="0" y="21429"/>
+                <wp:lineTo x="21411" y="21429"/>
+                <wp:lineTo x="21411" y="0"/>
+                <wp:lineTo x="0" y="0"/>
+              </wp:wrapPolygon>
+            </wp:wrapTight>
+            <wp:docPr id="1" name="Picture 1" descr="Calendar&#10;&#10;Description automatically generated"/>
+            <wp:cNvGraphicFramePr>
+              <a:graphicFrameLocks xmlns:a="http://schemas.openxmlformats.org/drawingml/2006/main" noChangeAspect="1"/>
+            </wp:cNvGraphicFramePr>
+            <a:graphic xmlns:a="http://schemas.openxmlformats.org/drawingml/2006/main">
+              <a:graphicData uri="http://schemas.openxmlformats.org/drawingml/2006/picture">
+                <pic:pic xmlns:pic="http://schemas.openxmlformats.org/drawingml/2006/picture">
+                  <pic:nvPicPr>
+                    <pic:cNvPr id="1" name="Picture 1" descr="Calendar&#10;&#10;Description automatically generated"/>
+                    <pic:cNvPicPr/>
+                  </pic:nvPicPr>
+                  <pic:blipFill>
+                    <a:blip r:embed="rId5" cstate="print">
+                      <a:extLst>
+                        <a:ext uri="{28A0092B-C50C-407E-A947-70E740481C1C}">
+                          <a14:useLocalDpi xmlns:a14="http://schemas.microsoft.com/office/drawing/2010/main" val="0"/>
+                        </a:ext>
+                      </a:extLst>
+                    </a:blip>
+                    <a:stretch>
+                      <a:fillRect/>
+                    </a:stretch>
+                  </pic:blipFill>
+                  <pic:spPr>
+                    <a:xfrm>
+                      <a:off x="0" y="0"/>
+                      <a:ext cx="2037615" cy="1446645"/>
+                    </a:xfrm>
+                    <a:prstGeom prst="rect">
+                      <a:avLst/>
+                    </a:prstGeom>
+                  </pic:spPr>
+                </pic:pic>
+              </a:graphicData>
+            </a:graphic>
+            <wp14:sizeRelH relativeFrom="page">
+              <wp14:pctWidth>0</wp14:pctWidth>
+            </wp14:sizeRelH>
+            <wp14:sizeRelV relativeFrom="page">
+              <wp14:pctHeight>0</wp14:pctHeight>
+            </wp14:sizeRelV>
+          </wp:anchor>
+        </w:drawing>
+      </w:r>
+    </w:p>
+    <w:p>
+      <w:pPr>
+        <w:pStyle w:val="NormalWeb"/>
         <w:ind w:left="360"/>
         <w:rPr>
           <w:rFonts w:asciiTheme="minorHAnsi" w:hAnsiTheme="minorHAnsi" w:cstheme="minorHAnsi"/>
@@ -129,6 +246,22 @@
           <w:szCs w:val="22"/>
         </w:rPr>
       </w:pPr>
+      <w:r>
+        <w:rPr>
+          <w:rFonts w:asciiTheme="minorHAnsi" w:hAnsiTheme="minorHAnsi" w:cstheme="minorHAnsi"/>
+          <w:sz w:val="22"/>
+          <w:szCs w:val="22"/>
+        </w:rPr>
+        <w:t>The path that depth first search has produced form the start point to end point</w:t>
+      </w:r>
+      <w:r>
+        <w:rPr>
+          <w:rFonts w:asciiTheme="minorHAnsi" w:hAnsiTheme="minorHAnsi" w:cstheme="minorHAnsi"/>
+          <w:sz w:val="22"/>
+          <w:szCs w:val="22"/>
+        </w:rPr>
+        <w:t xml:space="preserve"> using maze-Easy.txt as the maze. </w:t>
+      </w:r>
     </w:p>
     <w:p>
       <w:pPr>
@@ -157,6 +290,117 @@
           <w:rFonts w:asciiTheme="majorHAnsi" w:hAnsiTheme="majorHAnsi" w:cstheme="majorHAnsi"/>
         </w:rPr>
       </w:pPr>
+    </w:p>
+    <w:p>
+      <w:pPr>
+        <w:pStyle w:val="ListParagraph"/>
+        <w:numPr>
+          <w:ilvl w:val="0"/>
+          <w:numId w:val="2"/>
+        </w:numPr>
+        <w:rPr>
+          <w:rFonts w:asciiTheme="majorHAnsi" w:hAnsiTheme="majorHAnsi" w:cstheme="majorHAnsi"/>
+        </w:rPr>
+      </w:pPr>
+      <w:r>
+        <w:rPr>
+          <w:rFonts w:asciiTheme="majorHAnsi" w:hAnsiTheme="majorHAnsi" w:cstheme="majorHAnsi"/>
+          <w:noProof/>
+        </w:rPr>
+        <w:drawing>
+          <wp:anchor distT="0" distB="0" distL="114300" distR="114300" simplePos="0" relativeHeight="251659264" behindDoc="1" locked="0" layoutInCell="1" allowOverlap="1" wp14:anchorId="47CBB9A9" wp14:editId="56B7B804">
+            <wp:simplePos x="0" y="0"/>
+            <wp:positionH relativeFrom="column">
+              <wp:posOffset>360045</wp:posOffset>
+            </wp:positionH>
+            <wp:positionV relativeFrom="paragraph">
+              <wp:posOffset>16106</wp:posOffset>
+            </wp:positionV>
+            <wp:extent cx="1731645" cy="1821180"/>
+            <wp:effectExtent l="0" t="0" r="0" b="0"/>
+            <wp:wrapTight wrapText="bothSides">
+              <wp:wrapPolygon edited="0">
+                <wp:start x="0" y="0"/>
+                <wp:lineTo x="0" y="21389"/>
+                <wp:lineTo x="21386" y="21389"/>
+                <wp:lineTo x="21386" y="0"/>
+                <wp:lineTo x="0" y="0"/>
+              </wp:wrapPolygon>
+            </wp:wrapTight>
+            <wp:docPr id="3" name="Picture 3" descr="Shape, arrow&#10;&#10;Description automatically generated"/>
+            <wp:cNvGraphicFramePr>
+              <a:graphicFrameLocks xmlns:a="http://schemas.openxmlformats.org/drawingml/2006/main" noChangeAspect="1"/>
+            </wp:cNvGraphicFramePr>
+            <a:graphic xmlns:a="http://schemas.openxmlformats.org/drawingml/2006/main">
+              <a:graphicData uri="http://schemas.openxmlformats.org/drawingml/2006/picture">
+                <pic:pic xmlns:pic="http://schemas.openxmlformats.org/drawingml/2006/picture">
+                  <pic:nvPicPr>
+                    <pic:cNvPr id="3" name="Picture 3" descr="Shape, arrow&#10;&#10;Description automatically generated"/>
+                    <pic:cNvPicPr/>
+                  </pic:nvPicPr>
+                  <pic:blipFill>
+                    <a:blip r:embed="rId6" cstate="print">
+                      <a:extLst>
+                        <a:ext uri="{28A0092B-C50C-407E-A947-70E740481C1C}">
+                          <a14:useLocalDpi xmlns:a14="http://schemas.microsoft.com/office/drawing/2010/main" val="0"/>
+                        </a:ext>
+                      </a:extLst>
+                    </a:blip>
+                    <a:stretch>
+                      <a:fillRect/>
+                    </a:stretch>
+                  </pic:blipFill>
+                  <pic:spPr>
+                    <a:xfrm>
+                      <a:off x="0" y="0"/>
+                      <a:ext cx="1731645" cy="1821180"/>
+                    </a:xfrm>
+                    <a:prstGeom prst="rect">
+                      <a:avLst/>
+                    </a:prstGeom>
+                  </pic:spPr>
+                </pic:pic>
+              </a:graphicData>
+            </a:graphic>
+            <wp14:sizeRelH relativeFrom="page">
+              <wp14:pctWidth>0</wp14:pctWidth>
+            </wp14:sizeRelH>
+            <wp14:sizeRelV relativeFrom="page">
+              <wp14:pctHeight>0</wp14:pctHeight>
+            </wp14:sizeRelV>
+          </wp:anchor>
+        </w:drawing>
+      </w:r>
+      <w:r>
+        <w:rPr>
+          <w:rFonts w:asciiTheme="majorHAnsi" w:hAnsiTheme="majorHAnsi" w:cstheme="majorHAnsi"/>
+        </w:rPr>
+        <w:t xml:space="preserve">                                                                                           </w:t>
+      </w:r>
+      <w:r>
+        <w:rPr>
+          <w:rFonts w:asciiTheme="majorHAnsi" w:hAnsiTheme="majorHAnsi" w:cstheme="majorHAnsi"/>
+        </w:rPr>
+        <w:tab/>
+      </w:r>
+    </w:p>
+    <w:p>
+      <w:pPr>
+        <w:ind w:left="720"/>
+        <w:rPr>
+          <w:rFonts w:cstheme="minorHAnsi"/>
+          <w:sz w:val="22"/>
+          <w:szCs w:val="22"/>
+        </w:rPr>
+      </w:pPr>
+      <w:r>
+        <w:rPr>
+          <w:rFonts w:cstheme="minorHAnsi"/>
+          <w:sz w:val="22"/>
+          <w:szCs w:val="22"/>
+        </w:rPr>
+        <w:t xml:space="preserve">The path of depth first search coupled with statistics on   maze-Easy.txt. </w:t>
+      </w:r>
     </w:p>
     <w:sectPr>
       <w:pgSz w:w="11906" w:h="16838"/>

</xml_diff>